<commit_message>
Rent: lessee types + dynamic fields; rent terms; lessor options; Convert to Word wiring
</commit_message>
<xml_diff>
--- a/templates/CFPL.docx
+++ b/templates/CFPL.docx
@@ -178,7 +178,7 @@
           <w:szCs w:val="20"/>
         </w:rPr>
         <w:drawing>
-          <wp:anchor distT="0" distB="0" distL="114300" distR="114300" simplePos="0" relativeHeight="251658240" behindDoc="1" locked="0" layoutInCell="1" allowOverlap="1" wp14:anchorId="295534C4" wp14:editId="1119A2C0">
+          <wp:anchor distT="0" distB="0" distL="114300" distR="114300" simplePos="0" relativeHeight="251658240" behindDoc="1" locked="0" layoutInCell="1" allowOverlap="1" wp14:anchorId="295534C4" wp14:editId="05B3C8F2">
             <wp:simplePos x="0" y="0"/>
             <wp:positionH relativeFrom="column">
               <wp:posOffset>0</wp:posOffset>
@@ -299,6 +299,9 @@
         <w:tc>
           <w:tcPr>
             <w:tcW w:w="4285" w:type="dxa"/>
+            <w:tcBorders>
+              <w:bottom w:val="single" w:sz="4" w:space="0" w:color="auto"/>
+            </w:tcBorders>
             <w:noWrap/>
             <w:vAlign w:val="bottom"/>
             <w:hideMark/>
@@ -337,6 +340,9 @@
         <w:tc>
           <w:tcPr>
             <w:tcW w:w="2499" w:type="dxa"/>
+            <w:tcBorders>
+              <w:bottom w:val="single" w:sz="4" w:space="0" w:color="auto"/>
+            </w:tcBorders>
             <w:noWrap/>
             <w:vAlign w:val="bottom"/>
             <w:hideMark/>
@@ -376,6 +382,9 @@
         <w:tc>
           <w:tcPr>
             <w:tcW w:w="2499" w:type="dxa"/>
+            <w:tcBorders>
+              <w:bottom w:val="single" w:sz="4" w:space="0" w:color="auto"/>
+            </w:tcBorders>
             <w:noWrap/>
             <w:vAlign w:val="bottom"/>
             <w:hideMark/>
@@ -420,6 +429,12 @@
         <w:tc>
           <w:tcPr>
             <w:tcW w:w="4285" w:type="dxa"/>
+            <w:tcBorders>
+              <w:top w:val="single" w:sz="4" w:space="0" w:color="auto"/>
+              <w:left w:val="single" w:sz="4" w:space="0" w:color="auto"/>
+              <w:bottom w:val="nil"/>
+              <w:right w:val="single" w:sz="4" w:space="0" w:color="auto"/>
+            </w:tcBorders>
             <w:noWrap/>
             <w:vAlign w:val="bottom"/>
             <w:hideMark/>
@@ -454,6 +469,12 @@
         <w:tc>
           <w:tcPr>
             <w:tcW w:w="2499" w:type="dxa"/>
+            <w:tcBorders>
+              <w:top w:val="single" w:sz="4" w:space="0" w:color="auto"/>
+              <w:left w:val="single" w:sz="4" w:space="0" w:color="auto"/>
+              <w:bottom w:val="nil"/>
+              <w:right w:val="single" w:sz="4" w:space="0" w:color="auto"/>
+            </w:tcBorders>
             <w:noWrap/>
             <w:vAlign w:val="bottom"/>
             <w:hideMark/>
@@ -477,6 +498,12 @@
         <w:tc>
           <w:tcPr>
             <w:tcW w:w="2499" w:type="dxa"/>
+            <w:tcBorders>
+              <w:top w:val="single" w:sz="4" w:space="0" w:color="auto"/>
+              <w:left w:val="single" w:sz="4" w:space="0" w:color="auto"/>
+              <w:bottom w:val="nil"/>
+              <w:right w:val="single" w:sz="4" w:space="0" w:color="auto"/>
+            </w:tcBorders>
             <w:noWrap/>
             <w:vAlign w:val="bottom"/>
             <w:hideMark/>
@@ -505,6 +532,12 @@
         <w:tc>
           <w:tcPr>
             <w:tcW w:w="4285" w:type="dxa"/>
+            <w:tcBorders>
+              <w:top w:val="nil"/>
+              <w:left w:val="single" w:sz="4" w:space="0" w:color="auto"/>
+              <w:bottom w:val="nil"/>
+              <w:right w:val="single" w:sz="4" w:space="0" w:color="auto"/>
+            </w:tcBorders>
             <w:noWrap/>
             <w:vAlign w:val="bottom"/>
             <w:hideMark/>
@@ -539,6 +572,12 @@
         <w:tc>
           <w:tcPr>
             <w:tcW w:w="2499" w:type="dxa"/>
+            <w:tcBorders>
+              <w:top w:val="nil"/>
+              <w:left w:val="single" w:sz="4" w:space="0" w:color="auto"/>
+              <w:bottom w:val="nil"/>
+              <w:right w:val="single" w:sz="4" w:space="0" w:color="auto"/>
+            </w:tcBorders>
             <w:noWrap/>
             <w:vAlign w:val="bottom"/>
           </w:tcPr>
@@ -573,6 +612,12 @@
         <w:tc>
           <w:tcPr>
             <w:tcW w:w="2499" w:type="dxa"/>
+            <w:tcBorders>
+              <w:top w:val="nil"/>
+              <w:left w:val="single" w:sz="4" w:space="0" w:color="auto"/>
+              <w:bottom w:val="nil"/>
+              <w:right w:val="single" w:sz="4" w:space="0" w:color="auto"/>
+            </w:tcBorders>
             <w:noWrap/>
             <w:vAlign w:val="bottom"/>
           </w:tcPr>
@@ -612,6 +657,12 @@
         <w:tc>
           <w:tcPr>
             <w:tcW w:w="4285" w:type="dxa"/>
+            <w:tcBorders>
+              <w:top w:val="nil"/>
+              <w:left w:val="single" w:sz="4" w:space="0" w:color="auto"/>
+              <w:bottom w:val="nil"/>
+              <w:right w:val="single" w:sz="4" w:space="0" w:color="auto"/>
+            </w:tcBorders>
             <w:noWrap/>
             <w:vAlign w:val="bottom"/>
           </w:tcPr>
@@ -645,6 +696,12 @@
         <w:tc>
           <w:tcPr>
             <w:tcW w:w="2499" w:type="dxa"/>
+            <w:tcBorders>
+              <w:top w:val="nil"/>
+              <w:left w:val="single" w:sz="4" w:space="0" w:color="auto"/>
+              <w:bottom w:val="nil"/>
+              <w:right w:val="single" w:sz="4" w:space="0" w:color="auto"/>
+            </w:tcBorders>
             <w:noWrap/>
             <w:vAlign w:val="bottom"/>
           </w:tcPr>
@@ -679,6 +736,12 @@
         <w:tc>
           <w:tcPr>
             <w:tcW w:w="2499" w:type="dxa"/>
+            <w:tcBorders>
+              <w:top w:val="nil"/>
+              <w:left w:val="single" w:sz="4" w:space="0" w:color="auto"/>
+              <w:bottom w:val="nil"/>
+              <w:right w:val="single" w:sz="4" w:space="0" w:color="auto"/>
+            </w:tcBorders>
             <w:noWrap/>
             <w:vAlign w:val="bottom"/>
           </w:tcPr>
@@ -718,6 +781,12 @@
         <w:tc>
           <w:tcPr>
             <w:tcW w:w="4285" w:type="dxa"/>
+            <w:tcBorders>
+              <w:top w:val="nil"/>
+              <w:left w:val="single" w:sz="4" w:space="0" w:color="auto"/>
+              <w:bottom w:val="nil"/>
+              <w:right w:val="single" w:sz="4" w:space="0" w:color="auto"/>
+            </w:tcBorders>
             <w:noWrap/>
             <w:vAlign w:val="bottom"/>
           </w:tcPr>
@@ -751,6 +820,12 @@
         <w:tc>
           <w:tcPr>
             <w:tcW w:w="2499" w:type="dxa"/>
+            <w:tcBorders>
+              <w:top w:val="nil"/>
+              <w:left w:val="single" w:sz="4" w:space="0" w:color="auto"/>
+              <w:bottom w:val="nil"/>
+              <w:right w:val="single" w:sz="4" w:space="0" w:color="auto"/>
+            </w:tcBorders>
             <w:noWrap/>
             <w:vAlign w:val="bottom"/>
           </w:tcPr>
@@ -785,6 +860,12 @@
         <w:tc>
           <w:tcPr>
             <w:tcW w:w="2499" w:type="dxa"/>
+            <w:tcBorders>
+              <w:top w:val="nil"/>
+              <w:left w:val="single" w:sz="4" w:space="0" w:color="auto"/>
+              <w:bottom w:val="nil"/>
+              <w:right w:val="single" w:sz="4" w:space="0" w:color="auto"/>
+            </w:tcBorders>
             <w:noWrap/>
             <w:vAlign w:val="bottom"/>
           </w:tcPr>
@@ -824,6 +905,12 @@
         <w:tc>
           <w:tcPr>
             <w:tcW w:w="4285" w:type="dxa"/>
+            <w:tcBorders>
+              <w:top w:val="nil"/>
+              <w:left w:val="single" w:sz="4" w:space="0" w:color="auto"/>
+              <w:bottom w:val="nil"/>
+              <w:right w:val="single" w:sz="4" w:space="0" w:color="auto"/>
+            </w:tcBorders>
             <w:noWrap/>
             <w:vAlign w:val="bottom"/>
           </w:tcPr>
@@ -857,6 +944,12 @@
         <w:tc>
           <w:tcPr>
             <w:tcW w:w="2499" w:type="dxa"/>
+            <w:tcBorders>
+              <w:top w:val="nil"/>
+              <w:left w:val="single" w:sz="4" w:space="0" w:color="auto"/>
+              <w:bottom w:val="nil"/>
+              <w:right w:val="single" w:sz="4" w:space="0" w:color="auto"/>
+            </w:tcBorders>
             <w:noWrap/>
             <w:vAlign w:val="bottom"/>
           </w:tcPr>
@@ -891,6 +984,12 @@
         <w:tc>
           <w:tcPr>
             <w:tcW w:w="2499" w:type="dxa"/>
+            <w:tcBorders>
+              <w:top w:val="nil"/>
+              <w:left w:val="single" w:sz="4" w:space="0" w:color="auto"/>
+              <w:bottom w:val="nil"/>
+              <w:right w:val="single" w:sz="4" w:space="0" w:color="auto"/>
+            </w:tcBorders>
             <w:noWrap/>
             <w:vAlign w:val="bottom"/>
           </w:tcPr>
@@ -930,6 +1029,12 @@
         <w:tc>
           <w:tcPr>
             <w:tcW w:w="4285" w:type="dxa"/>
+            <w:tcBorders>
+              <w:top w:val="nil"/>
+              <w:left w:val="single" w:sz="4" w:space="0" w:color="auto"/>
+              <w:bottom w:val="nil"/>
+              <w:right w:val="single" w:sz="4" w:space="0" w:color="auto"/>
+            </w:tcBorders>
             <w:noWrap/>
             <w:vAlign w:val="bottom"/>
           </w:tcPr>
@@ -963,6 +1068,12 @@
         <w:tc>
           <w:tcPr>
             <w:tcW w:w="2499" w:type="dxa"/>
+            <w:tcBorders>
+              <w:top w:val="nil"/>
+              <w:left w:val="single" w:sz="4" w:space="0" w:color="auto"/>
+              <w:bottom w:val="nil"/>
+              <w:right w:val="single" w:sz="4" w:space="0" w:color="auto"/>
+            </w:tcBorders>
             <w:noWrap/>
             <w:vAlign w:val="bottom"/>
           </w:tcPr>
@@ -997,6 +1108,12 @@
         <w:tc>
           <w:tcPr>
             <w:tcW w:w="2499" w:type="dxa"/>
+            <w:tcBorders>
+              <w:top w:val="nil"/>
+              <w:left w:val="single" w:sz="4" w:space="0" w:color="auto"/>
+              <w:bottom w:val="nil"/>
+              <w:right w:val="single" w:sz="4" w:space="0" w:color="auto"/>
+            </w:tcBorders>
             <w:noWrap/>
             <w:vAlign w:val="bottom"/>
           </w:tcPr>
@@ -1036,6 +1153,12 @@
         <w:tc>
           <w:tcPr>
             <w:tcW w:w="4285" w:type="dxa"/>
+            <w:tcBorders>
+              <w:top w:val="nil"/>
+              <w:left w:val="single" w:sz="4" w:space="0" w:color="auto"/>
+              <w:bottom w:val="nil"/>
+              <w:right w:val="single" w:sz="4" w:space="0" w:color="auto"/>
+            </w:tcBorders>
             <w:noWrap/>
             <w:vAlign w:val="bottom"/>
           </w:tcPr>
@@ -1069,6 +1192,12 @@
         <w:tc>
           <w:tcPr>
             <w:tcW w:w="2499" w:type="dxa"/>
+            <w:tcBorders>
+              <w:top w:val="nil"/>
+              <w:left w:val="single" w:sz="4" w:space="0" w:color="auto"/>
+              <w:bottom w:val="nil"/>
+              <w:right w:val="single" w:sz="4" w:space="0" w:color="auto"/>
+            </w:tcBorders>
             <w:noWrap/>
             <w:vAlign w:val="bottom"/>
           </w:tcPr>
@@ -1103,6 +1232,12 @@
         <w:tc>
           <w:tcPr>
             <w:tcW w:w="2499" w:type="dxa"/>
+            <w:tcBorders>
+              <w:top w:val="nil"/>
+              <w:left w:val="single" w:sz="4" w:space="0" w:color="auto"/>
+              <w:bottom w:val="nil"/>
+              <w:right w:val="single" w:sz="4" w:space="0" w:color="auto"/>
+            </w:tcBorders>
             <w:noWrap/>
             <w:vAlign w:val="bottom"/>
           </w:tcPr>
@@ -1142,6 +1277,12 @@
         <w:tc>
           <w:tcPr>
             <w:tcW w:w="4285" w:type="dxa"/>
+            <w:tcBorders>
+              <w:top w:val="nil"/>
+              <w:left w:val="single" w:sz="4" w:space="0" w:color="auto"/>
+              <w:bottom w:val="nil"/>
+              <w:right w:val="single" w:sz="4" w:space="0" w:color="auto"/>
+            </w:tcBorders>
             <w:noWrap/>
             <w:vAlign w:val="bottom"/>
           </w:tcPr>
@@ -1175,6 +1316,12 @@
         <w:tc>
           <w:tcPr>
             <w:tcW w:w="2499" w:type="dxa"/>
+            <w:tcBorders>
+              <w:top w:val="nil"/>
+              <w:left w:val="single" w:sz="4" w:space="0" w:color="auto"/>
+              <w:bottom w:val="nil"/>
+              <w:right w:val="single" w:sz="4" w:space="0" w:color="auto"/>
+            </w:tcBorders>
             <w:noWrap/>
             <w:vAlign w:val="bottom"/>
           </w:tcPr>
@@ -1209,6 +1356,12 @@
         <w:tc>
           <w:tcPr>
             <w:tcW w:w="2499" w:type="dxa"/>
+            <w:tcBorders>
+              <w:top w:val="nil"/>
+              <w:left w:val="single" w:sz="4" w:space="0" w:color="auto"/>
+              <w:bottom w:val="nil"/>
+              <w:right w:val="single" w:sz="4" w:space="0" w:color="auto"/>
+            </w:tcBorders>
             <w:noWrap/>
             <w:vAlign w:val="bottom"/>
           </w:tcPr>
@@ -1248,6 +1401,12 @@
         <w:tc>
           <w:tcPr>
             <w:tcW w:w="4285" w:type="dxa"/>
+            <w:tcBorders>
+              <w:top w:val="nil"/>
+              <w:left w:val="single" w:sz="4" w:space="0" w:color="auto"/>
+              <w:bottom w:val="nil"/>
+              <w:right w:val="single" w:sz="4" w:space="0" w:color="auto"/>
+            </w:tcBorders>
             <w:noWrap/>
             <w:vAlign w:val="bottom"/>
           </w:tcPr>
@@ -1281,6 +1440,12 @@
         <w:tc>
           <w:tcPr>
             <w:tcW w:w="2499" w:type="dxa"/>
+            <w:tcBorders>
+              <w:top w:val="nil"/>
+              <w:left w:val="single" w:sz="4" w:space="0" w:color="auto"/>
+              <w:bottom w:val="nil"/>
+              <w:right w:val="single" w:sz="4" w:space="0" w:color="auto"/>
+            </w:tcBorders>
             <w:noWrap/>
             <w:vAlign w:val="bottom"/>
           </w:tcPr>
@@ -1315,6 +1480,12 @@
         <w:tc>
           <w:tcPr>
             <w:tcW w:w="2499" w:type="dxa"/>
+            <w:tcBorders>
+              <w:top w:val="nil"/>
+              <w:left w:val="single" w:sz="4" w:space="0" w:color="auto"/>
+              <w:bottom w:val="nil"/>
+              <w:right w:val="single" w:sz="4" w:space="0" w:color="auto"/>
+            </w:tcBorders>
             <w:noWrap/>
             <w:vAlign w:val="bottom"/>
           </w:tcPr>
@@ -1354,6 +1525,12 @@
         <w:tc>
           <w:tcPr>
             <w:tcW w:w="4285" w:type="dxa"/>
+            <w:tcBorders>
+              <w:top w:val="nil"/>
+              <w:left w:val="single" w:sz="4" w:space="0" w:color="auto"/>
+              <w:bottom w:val="nil"/>
+              <w:right w:val="single" w:sz="4" w:space="0" w:color="auto"/>
+            </w:tcBorders>
             <w:noWrap/>
             <w:vAlign w:val="bottom"/>
           </w:tcPr>
@@ -1387,6 +1564,12 @@
         <w:tc>
           <w:tcPr>
             <w:tcW w:w="2499" w:type="dxa"/>
+            <w:tcBorders>
+              <w:top w:val="nil"/>
+              <w:left w:val="single" w:sz="4" w:space="0" w:color="auto"/>
+              <w:bottom w:val="nil"/>
+              <w:right w:val="single" w:sz="4" w:space="0" w:color="auto"/>
+            </w:tcBorders>
             <w:noWrap/>
             <w:vAlign w:val="bottom"/>
           </w:tcPr>
@@ -1421,6 +1604,12 @@
         <w:tc>
           <w:tcPr>
             <w:tcW w:w="2499" w:type="dxa"/>
+            <w:tcBorders>
+              <w:top w:val="nil"/>
+              <w:left w:val="single" w:sz="4" w:space="0" w:color="auto"/>
+              <w:bottom w:val="nil"/>
+              <w:right w:val="single" w:sz="4" w:space="0" w:color="auto"/>
+            </w:tcBorders>
             <w:noWrap/>
             <w:vAlign w:val="bottom"/>
           </w:tcPr>
@@ -1460,6 +1649,12 @@
         <w:tc>
           <w:tcPr>
             <w:tcW w:w="4285" w:type="dxa"/>
+            <w:tcBorders>
+              <w:top w:val="nil"/>
+              <w:left w:val="single" w:sz="4" w:space="0" w:color="auto"/>
+              <w:bottom w:val="nil"/>
+              <w:right w:val="single" w:sz="4" w:space="0" w:color="auto"/>
+            </w:tcBorders>
             <w:noWrap/>
             <w:vAlign w:val="bottom"/>
           </w:tcPr>
@@ -1493,6 +1688,12 @@
         <w:tc>
           <w:tcPr>
             <w:tcW w:w="2499" w:type="dxa"/>
+            <w:tcBorders>
+              <w:top w:val="nil"/>
+              <w:left w:val="single" w:sz="4" w:space="0" w:color="auto"/>
+              <w:bottom w:val="nil"/>
+              <w:right w:val="single" w:sz="4" w:space="0" w:color="auto"/>
+            </w:tcBorders>
             <w:noWrap/>
             <w:vAlign w:val="bottom"/>
           </w:tcPr>
@@ -1527,6 +1728,12 @@
         <w:tc>
           <w:tcPr>
             <w:tcW w:w="2499" w:type="dxa"/>
+            <w:tcBorders>
+              <w:top w:val="nil"/>
+              <w:left w:val="single" w:sz="4" w:space="0" w:color="auto"/>
+              <w:bottom w:val="nil"/>
+              <w:right w:val="single" w:sz="4" w:space="0" w:color="auto"/>
+            </w:tcBorders>
             <w:noWrap/>
             <w:vAlign w:val="bottom"/>
           </w:tcPr>
@@ -1566,6 +1773,12 @@
         <w:tc>
           <w:tcPr>
             <w:tcW w:w="4285" w:type="dxa"/>
+            <w:tcBorders>
+              <w:top w:val="nil"/>
+              <w:left w:val="single" w:sz="4" w:space="0" w:color="auto"/>
+              <w:bottom w:val="single" w:sz="4" w:space="0" w:color="auto"/>
+              <w:right w:val="single" w:sz="4" w:space="0" w:color="auto"/>
+            </w:tcBorders>
             <w:noWrap/>
             <w:vAlign w:val="bottom"/>
             <w:hideMark/>
@@ -1600,6 +1813,12 @@
         <w:tc>
           <w:tcPr>
             <w:tcW w:w="2499" w:type="dxa"/>
+            <w:tcBorders>
+              <w:top w:val="nil"/>
+              <w:left w:val="single" w:sz="4" w:space="0" w:color="auto"/>
+              <w:bottom w:val="single" w:sz="4" w:space="0" w:color="auto"/>
+              <w:right w:val="single" w:sz="4" w:space="0" w:color="auto"/>
+            </w:tcBorders>
             <w:noWrap/>
             <w:vAlign w:val="bottom"/>
             <w:hideMark/>
@@ -1623,6 +1842,12 @@
         <w:tc>
           <w:tcPr>
             <w:tcW w:w="2499" w:type="dxa"/>
+            <w:tcBorders>
+              <w:top w:val="nil"/>
+              <w:left w:val="single" w:sz="4" w:space="0" w:color="auto"/>
+              <w:bottom w:val="single" w:sz="4" w:space="0" w:color="auto"/>
+              <w:right w:val="single" w:sz="4" w:space="0" w:color="auto"/>
+            </w:tcBorders>
             <w:noWrap/>
             <w:vAlign w:val="bottom"/>
             <w:hideMark/>
@@ -1651,6 +1876,9 @@
         <w:tc>
           <w:tcPr>
             <w:tcW w:w="4285" w:type="dxa"/>
+            <w:tcBorders>
+              <w:top w:val="single" w:sz="4" w:space="0" w:color="auto"/>
+            </w:tcBorders>
             <w:noWrap/>
             <w:vAlign w:val="bottom"/>
             <w:hideMark/>
@@ -1702,6 +1930,9 @@
         <w:tc>
           <w:tcPr>
             <w:tcW w:w="2499" w:type="dxa"/>
+            <w:tcBorders>
+              <w:top w:val="single" w:sz="4" w:space="0" w:color="auto"/>
+            </w:tcBorders>
             <w:noWrap/>
             <w:vAlign w:val="bottom"/>
             <w:hideMark/>
@@ -1741,6 +1972,9 @@
         <w:tc>
           <w:tcPr>
             <w:tcW w:w="2499" w:type="dxa"/>
+            <w:tcBorders>
+              <w:top w:val="single" w:sz="4" w:space="0" w:color="auto"/>
+            </w:tcBorders>
             <w:noWrap/>
             <w:vAlign w:val="bottom"/>
             <w:hideMark/>
@@ -1814,19 +2048,7 @@
                 <w:lang w:eastAsia="en-IN"/>
                 <w14:ligatures w14:val="none"/>
               </w:rPr>
-              <w:t> </w:t>
-            </w:r>
-            <w:r>
-              <w:rPr>
-                <w:rFonts w:ascii="Bookman Old Style" w:eastAsia="Times New Roman" w:hAnsi="Bookman Old Style" w:cs="Calibri"/>
-                <w:color w:val="000000"/>
-                <w:kern w:val="0"/>
-                <w:sz w:val="20"/>
-                <w:szCs w:val="20"/>
-                <w:lang w:eastAsia="en-IN"/>
-                <w14:ligatures w14:val="none"/>
-              </w:rPr>
-              <w:t> </w:t>
+              <w:t>  </w:t>
             </w:r>
             <w:r>
               <w:rPr>
@@ -1840,8 +2062,9 @@
                 <w:lang w:eastAsia="en-IN"/>
                 <w14:ligatures w14:val="none"/>
               </w:rPr>
-              <w:t>Grand T</w:t>
-            </w:r>
+              <w:t xml:space="preserve">Grand </w:t>
+            </w:r>
+            <w:proofErr w:type="gramStart"/>
             <w:r>
               <w:rPr>
                 <w:rFonts w:ascii="Bookman Old Style" w:eastAsia="Times New Roman" w:hAnsi="Bookman Old Style" w:cs="Calibri"/>
@@ -1854,7 +2077,7 @@
                 <w:lang w:eastAsia="en-IN"/>
                 <w14:ligatures w14:val="none"/>
               </w:rPr>
-              <w:t>otal</w:t>
+              <w:t>T</w:t>
             </w:r>
             <w:r>
               <w:rPr>
@@ -1868,7 +2091,36 @@
                 <w:lang w:eastAsia="en-IN"/>
                 <w14:ligatures w14:val="none"/>
               </w:rPr>
-              <w:t xml:space="preserve"> : </w:t>
+              <w:t>otal</w:t>
+            </w:r>
+            <w:r>
+              <w:rPr>
+                <w:rFonts w:ascii="Bookman Old Style" w:eastAsia="Times New Roman" w:hAnsi="Bookman Old Style" w:cs="Calibri"/>
+                <w:b/>
+                <w:bCs/>
+                <w:color w:val="000000"/>
+                <w:kern w:val="0"/>
+                <w:sz w:val="20"/>
+                <w:szCs w:val="20"/>
+                <w:lang w:eastAsia="en-IN"/>
+                <w14:ligatures w14:val="none"/>
+              </w:rPr>
+              <w:t xml:space="preserve"> :</w:t>
+            </w:r>
+            <w:proofErr w:type="gramEnd"/>
+            <w:r>
+              <w:rPr>
+                <w:rFonts w:ascii="Bookman Old Style" w:eastAsia="Times New Roman" w:hAnsi="Bookman Old Style" w:cs="Calibri"/>
+                <w:b/>
+                <w:bCs/>
+                <w:color w:val="000000"/>
+                <w:kern w:val="0"/>
+                <w:sz w:val="20"/>
+                <w:szCs w:val="20"/>
+                <w:lang w:eastAsia="en-IN"/>
+                <w14:ligatures w14:val="none"/>
+              </w:rPr>
+              <w:t xml:space="preserve"> </w:t>
             </w:r>
             <w:r>
               <w:rPr>
@@ -2198,13 +2450,23 @@
         <w:br/>
         <w:t>Bank Name &amp; Branch: </w:t>
       </w:r>
-      <w:r>
-        <w:rPr>
-          <w:rFonts w:ascii="Bookman Old Style" w:hAnsi="Bookman Old Style"/>
-          <w:sz w:val="20"/>
-          <w:szCs w:val="20"/>
-        </w:rPr>
-        <w:t>Srirangapalayam, Salem</w:t>
+      <w:proofErr w:type="spellStart"/>
+      <w:r>
+        <w:rPr>
+          <w:rFonts w:ascii="Bookman Old Style" w:hAnsi="Bookman Old Style"/>
+          <w:sz w:val="20"/>
+          <w:szCs w:val="20"/>
+        </w:rPr>
+        <w:t>Srirangapalayam</w:t>
+      </w:r>
+      <w:proofErr w:type="spellEnd"/>
+      <w:r>
+        <w:rPr>
+          <w:rFonts w:ascii="Bookman Old Style" w:hAnsi="Bookman Old Style"/>
+          <w:sz w:val="20"/>
+          <w:szCs w:val="20"/>
+        </w:rPr>
+        <w:t>, Salem</w:t>
       </w:r>
     </w:p>
     <w:p>
@@ -3267,6 +3529,7 @@
   <w:style w:type="character" w:default="1" w:styleId="DefaultParagraphFont">
     <w:name w:val="Default Paragraph Font"/>
     <w:uiPriority w:val="1"/>
+    <w:semiHidden/>
     <w:unhideWhenUsed/>
   </w:style>
   <w:style w:type="table" w:default="1" w:styleId="TableNormal">

</xml_diff>